<commit_message>
1.0 projektplan med referenser
1.0 projektplan med referenser
</commit_message>
<xml_diff>
--- a/Dokument/GPSVE_Projektplan.docx
+++ b/Dokument/GPSVE_Projektplan.docx
@@ -168,35 +168,27 @@
           <w:sz w:val="36"/>
           <w:lang w:val="en-US"/>
         </w:rPr>
-        <w:t>V 0.</w:t>
-      </w:r>
-      <w:r>
+        <w:t>V 1.0</w:t>
+      </w:r>
+    </w:p>
+    <w:p>
+      <w:pPr>
+        <w:jc w:val="center"/>
         <w:rPr>
           <w:b/>
-          <w:sz w:val="36"/>
-          <w:lang w:val="en-US"/>
-        </w:rPr>
-        <w:t>4</w:t>
-      </w:r>
-    </w:p>
-    <w:p>
-      <w:pPr>
-        <w:jc w:val="center"/>
+        </w:rPr>
+      </w:pPr>
+      <w:r>
         <w:rPr>
           <w:b/>
         </w:rPr>
-      </w:pPr>
+        <w:t>2017-03-</w:t>
+      </w:r>
       <w:r>
         <w:rPr>
           <w:b/>
         </w:rPr>
-        <w:t>2017-03-</w:t>
-      </w:r>
-      <w:r>
-        <w:rPr>
-          <w:b/>
-        </w:rPr>
-        <w:t>21</w:t>
+        <w:t>24</w:t>
       </w:r>
     </w:p>
     <w:p>
@@ -633,8 +625,6 @@
       <w:r>
         <w:br w:type="page"/>
       </w:r>
-      <w:bookmarkStart w:id="2" w:name="_GoBack"/>
-      <w:bookmarkEnd w:id="2"/>
     </w:p>
     <w:sdt>
       <w:sdtPr>
@@ -2277,7 +2267,7 @@
           <w:sz w:val="40"/>
         </w:rPr>
       </w:pPr>
-      <w:bookmarkStart w:id="3" w:name="_Toc476650136"/>
+      <w:bookmarkStart w:id="2" w:name="_Toc476650136"/>
       <w:r>
         <w:rPr>
           <w:sz w:val="40"/>
@@ -2285,17 +2275,17 @@
         <w:lastRenderedPageBreak/>
         <w:t>Projektplan</w:t>
       </w:r>
+      <w:bookmarkEnd w:id="2"/>
+    </w:p>
+    <w:p>
+      <w:pPr>
+        <w:pStyle w:val="Rubrik1"/>
+      </w:pPr>
+      <w:bookmarkStart w:id="3" w:name="_Toc476650137"/>
+      <w:r>
+        <w:t>Syfte</w:t>
+      </w:r>
       <w:bookmarkEnd w:id="3"/>
-    </w:p>
-    <w:p>
-      <w:pPr>
-        <w:pStyle w:val="Rubrik1"/>
-      </w:pPr>
-      <w:bookmarkStart w:id="4" w:name="_Toc476650137"/>
-      <w:r>
-        <w:t>Syfte</w:t>
-      </w:r>
-      <w:bookmarkEnd w:id="4"/>
     </w:p>
     <w:p>
       <w:r>
@@ -2308,69 +2298,498 @@
       <w:pPr>
         <w:pStyle w:val="Rubrik1"/>
       </w:pPr>
-      <w:bookmarkStart w:id="5" w:name="_Toc476650138"/>
+      <w:bookmarkStart w:id="4" w:name="_Toc476650138"/>
       <w:r>
         <w:t>Ordlista</w:t>
       </w:r>
+      <w:bookmarkEnd w:id="4"/>
+    </w:p>
+    <w:p>
+      <w:r>
+        <w:t>VoV</w:t>
+      </w:r>
+      <w:r>
+        <w:tab/>
+      </w:r>
+      <w:r>
+        <w:rPr>
+          <w:szCs w:val="24"/>
+        </w:rPr>
+        <w:t>Verifiering och valideringsdokument</w:t>
+      </w:r>
+    </w:p>
+    <w:p>
+      <w:r>
+        <w:t>XP</w:t>
+      </w:r>
+      <w:r>
+        <w:tab/>
+      </w:r>
+      <w:r>
+        <w:t xml:space="preserve">Extreme </w:t>
+      </w:r>
+      <w:proofErr w:type="spellStart"/>
+      <w:r>
+        <w:t>Programming</w:t>
+      </w:r>
+      <w:proofErr w:type="spellEnd"/>
+      <w:r>
+        <w:t>(</w:t>
+      </w:r>
+      <w:proofErr w:type="spellStart"/>
+      <w:r>
+        <w:t>agil</w:t>
+      </w:r>
+      <w:proofErr w:type="spellEnd"/>
+      <w:r>
+        <w:t xml:space="preserve"> metod)</w:t>
+      </w:r>
+    </w:p>
+    <w:p>
+      <w:pPr>
+        <w:pStyle w:val="Rubrik1"/>
+      </w:pPr>
+      <w:bookmarkStart w:id="5" w:name="_Toc476650139"/>
+      <w:r>
+        <w:t>Referenser</w:t>
+      </w:r>
       <w:bookmarkEnd w:id="5"/>
     </w:p>
     <w:p>
-      <w:r>
-        <w:t>VoV</w:t>
-      </w:r>
-      <w:r>
-        <w:tab/>
-      </w:r>
-      <w:r>
-        <w:rPr>
-          <w:szCs w:val="24"/>
-        </w:rPr>
-        <w:t>Verifiering och valideringsdokument</w:t>
-      </w:r>
-    </w:p>
-    <w:p>
-      <w:r>
-        <w:t>XP</w:t>
-      </w:r>
-      <w:r>
-        <w:tab/>
-      </w:r>
-      <w:r>
-        <w:t xml:space="preserve">Extreme </w:t>
-      </w:r>
+      <w:pPr>
+        <w:pStyle w:val="Rubrik3"/>
+        <w:spacing w:before="0" w:line="360" w:lineRule="atLeast"/>
+        <w:rPr>
+          <w:rFonts w:ascii="Arial" w:hAnsi="Arial" w:cs="Arial"/>
+          <w:caps/>
+          <w:color w:val="000000"/>
+          <w:sz w:val="21"/>
+          <w:szCs w:val="21"/>
+          <w:lang w:val="en-US"/>
+        </w:rPr>
+      </w:pPr>
+      <w:r>
+        <w:rPr>
+          <w:rFonts w:ascii="Arial" w:hAnsi="Arial" w:cs="Arial"/>
+          <w:caps/>
+          <w:color w:val="000000"/>
+          <w:sz w:val="21"/>
+          <w:szCs w:val="21"/>
+          <w:lang w:val="en-US"/>
+        </w:rPr>
+        <w:t>[1]</w:t>
+      </w:r>
+      <w:r>
+        <w:rPr>
+          <w:rFonts w:ascii="Arial" w:hAnsi="Arial" w:cs="Arial"/>
+          <w:caps/>
+          <w:color w:val="000000"/>
+          <w:sz w:val="21"/>
+          <w:szCs w:val="21"/>
+          <w:lang w:val="en-US"/>
+        </w:rPr>
+        <w:t>SCHWABER, K.</w:t>
+      </w:r>
+    </w:p>
+    <w:p>
+      <w:pPr>
+        <w:pStyle w:val="Rubrik4"/>
+        <w:spacing w:before="0" w:line="360" w:lineRule="atLeast"/>
+        <w:rPr>
+          <w:rFonts w:ascii="Arial" w:hAnsi="Arial" w:cs="Arial"/>
+          <w:color w:val="000000"/>
+          <w:sz w:val="21"/>
+          <w:szCs w:val="21"/>
+          <w:lang w:val="en-US"/>
+        </w:rPr>
+      </w:pPr>
+      <w:r>
+        <w:rPr>
+          <w:rFonts w:ascii="Arial" w:hAnsi="Arial" w:cs="Arial"/>
+          <w:b/>
+          <w:bCs/>
+          <w:color w:val="000000"/>
+          <w:sz w:val="21"/>
+          <w:szCs w:val="21"/>
+          <w:lang w:val="en-US"/>
+        </w:rPr>
+        <w:t>Agile project management with scrum</w:t>
+      </w:r>
+    </w:p>
+    <w:p>
+      <w:pPr>
+        <w:pStyle w:val="Normalwebb"/>
+        <w:spacing w:before="0" w:beforeAutospacing="0" w:after="0" w:afterAutospacing="0" w:line="360" w:lineRule="atLeast"/>
+        <w:rPr>
+          <w:rStyle w:val="selectable"/>
+          <w:sz w:val="22"/>
+          <w:szCs w:val="22"/>
+          <w:lang w:val="en-US"/>
+        </w:rPr>
+      </w:pPr>
       <w:proofErr w:type="spellStart"/>
       <w:r>
-        <w:t>Programming</w:t>
+        <w:rPr>
+          <w:rStyle w:val="selectable"/>
+          <w:sz w:val="22"/>
+          <w:szCs w:val="22"/>
+          <w:lang w:val="en-US"/>
+        </w:rPr>
+        <w:t>Schwaber</w:t>
       </w:r>
       <w:proofErr w:type="spellEnd"/>
       <w:r>
-        <w:t>(</w:t>
+        <w:rPr>
+          <w:rStyle w:val="selectable"/>
+          <w:sz w:val="22"/>
+          <w:szCs w:val="22"/>
+          <w:lang w:val="en-US"/>
+        </w:rPr>
+        <w:t>,</w:t>
+      </w:r>
+      <w:r>
+        <w:rPr>
+          <w:rStyle w:val="apple-converted-space"/>
+          <w:sz w:val="22"/>
+          <w:szCs w:val="22"/>
+          <w:lang w:val="en-US"/>
+        </w:rPr>
+        <w:t> </w:t>
+      </w:r>
+      <w:r>
+        <w:rPr>
+          <w:rStyle w:val="selectable"/>
+          <w:iCs/>
+          <w:sz w:val="22"/>
+          <w:szCs w:val="22"/>
+          <w:lang w:val="en-US"/>
+        </w:rPr>
+        <w:t>Agile project management with scrum</w:t>
+      </w:r>
+      <w:r>
+        <w:rPr>
+          <w:rStyle w:val="selectable"/>
+          <w:sz w:val="22"/>
+          <w:szCs w:val="22"/>
+          <w:lang w:val="en-US"/>
+        </w:rPr>
+        <w:t>, 1st ed</w:t>
+      </w:r>
+      <w:r>
+        <w:rPr>
+          <w:rStyle w:val="selectable"/>
+          <w:sz w:val="22"/>
+          <w:szCs w:val="22"/>
+          <w:lang w:val="en-US"/>
+        </w:rPr>
+        <w:t xml:space="preserve">ition </w:t>
+      </w:r>
+      <w:r>
+        <w:rPr>
+          <w:rStyle w:val="selectable"/>
+          <w:sz w:val="22"/>
+          <w:szCs w:val="22"/>
+          <w:lang w:val="en-US"/>
+        </w:rPr>
+        <w:t>Microsoft</w:t>
+      </w:r>
+      <w:r>
+        <w:rPr>
+          <w:rStyle w:val="selectable"/>
+          <w:sz w:val="22"/>
+          <w:szCs w:val="22"/>
+          <w:lang w:val="en-US"/>
+        </w:rPr>
+        <w:t xml:space="preserve"> Press</w:t>
+      </w:r>
+      <w:r>
+        <w:rPr>
+          <w:rStyle w:val="selectable"/>
+          <w:sz w:val="22"/>
+          <w:szCs w:val="22"/>
+          <w:lang w:val="en-US"/>
+        </w:rPr>
+        <w:t xml:space="preserve">, </w:t>
+      </w:r>
+      <w:hyperlink r:id="rId8" w:tooltip="International Standard Book Number" w:history="1">
+        <w:r>
+          <w:rPr>
+            <w:rStyle w:val="Hyperlnk"/>
+            <w:rFonts w:eastAsiaTheme="majorEastAsia"/>
+            <w:color w:val="auto"/>
+            <w:sz w:val="22"/>
+            <w:szCs w:val="22"/>
+            <w:u w:val="none"/>
+            <w:shd w:val="clear" w:color="auto" w:fill="FFFFFF"/>
+            <w:lang w:val="en-US"/>
+          </w:rPr>
+          <w:t>ISBN</w:t>
+        </w:r>
+      </w:hyperlink>
+      <w:r>
+        <w:rPr>
+          <w:sz w:val="22"/>
+          <w:szCs w:val="22"/>
+          <w:shd w:val="clear" w:color="auto" w:fill="FFFFFF"/>
+          <w:lang w:val="en-US"/>
+        </w:rPr>
+        <w:t> </w:t>
+      </w:r>
+      <w:hyperlink r:id="rId9" w:tooltip="Special:BookSources/978-0-7356-1993-7" w:history="1">
+        <w:r>
+          <w:rPr>
+            <w:rStyle w:val="Hyperlnk"/>
+            <w:rFonts w:eastAsiaTheme="majorEastAsia"/>
+            <w:color w:val="auto"/>
+            <w:sz w:val="22"/>
+            <w:szCs w:val="22"/>
+            <w:u w:val="none"/>
+            <w:shd w:val="clear" w:color="auto" w:fill="FFFFFF"/>
+            <w:lang w:val="en-US"/>
+          </w:rPr>
+          <w:t>978-0-7356-1993-7</w:t>
+        </w:r>
+      </w:hyperlink>
+      <w:r>
+        <w:rPr>
+          <w:sz w:val="22"/>
+          <w:szCs w:val="22"/>
+          <w:shd w:val="clear" w:color="auto" w:fill="FFFFFF"/>
+          <w:lang w:val="en-US"/>
+        </w:rPr>
+        <w:t>.</w:t>
+      </w:r>
+      <w:r>
+        <w:rPr>
+          <w:rStyle w:val="selectable"/>
+          <w:sz w:val="22"/>
+          <w:szCs w:val="22"/>
+          <w:lang w:val="en-US"/>
+        </w:rPr>
+        <w:t>2004, pp. 7-9.</w:t>
+      </w:r>
+    </w:p>
+    <w:p>
+      <w:pPr>
+        <w:pStyle w:val="Normalwebb"/>
+        <w:spacing w:before="0" w:beforeAutospacing="0" w:after="0" w:afterAutospacing="0" w:line="360" w:lineRule="atLeast"/>
+        <w:rPr>
+          <w:rStyle w:val="selectable"/>
+          <w:sz w:val="22"/>
+          <w:szCs w:val="22"/>
+          <w:lang w:val="en-US"/>
+        </w:rPr>
+      </w:pPr>
+    </w:p>
+    <w:p>
+      <w:pPr>
+        <w:pStyle w:val="Rubrik3"/>
+        <w:spacing w:before="0" w:line="360" w:lineRule="atLeast"/>
+        <w:rPr>
+          <w:rFonts w:ascii="Arial" w:hAnsi="Arial" w:cs="Arial"/>
+          <w:caps/>
+          <w:color w:val="000000"/>
+          <w:sz w:val="21"/>
+          <w:szCs w:val="21"/>
+          <w:lang w:val="en-US"/>
+        </w:rPr>
+      </w:pPr>
+      <w:r>
+        <w:rPr>
+          <w:rFonts w:ascii="Arial" w:hAnsi="Arial" w:cs="Arial"/>
+          <w:caps/>
+          <w:color w:val="000000"/>
+          <w:sz w:val="21"/>
+          <w:szCs w:val="21"/>
+          <w:lang w:val="en-US"/>
+        </w:rPr>
+        <w:t>[2]</w:t>
+      </w:r>
+      <w:r>
+        <w:rPr>
+          <w:rFonts w:ascii="Arial" w:hAnsi="Arial" w:cs="Arial"/>
+          <w:caps/>
+          <w:color w:val="000000"/>
+          <w:sz w:val="21"/>
+          <w:szCs w:val="21"/>
+          <w:lang w:val="en-US"/>
+        </w:rPr>
+        <w:t>TSUI, F. F., KARAM, O. AND BERNAL, B.</w:t>
+      </w:r>
+    </w:p>
+    <w:p>
+      <w:pPr>
+        <w:pStyle w:val="Rubrik4"/>
+        <w:spacing w:before="0" w:line="360" w:lineRule="atLeast"/>
+        <w:rPr>
+          <w:rFonts w:ascii="Arial" w:hAnsi="Arial" w:cs="Arial"/>
+          <w:color w:val="000000"/>
+          <w:sz w:val="21"/>
+          <w:szCs w:val="21"/>
+          <w:lang w:val="en-US"/>
+        </w:rPr>
+      </w:pPr>
+      <w:r>
+        <w:rPr>
+          <w:rFonts w:ascii="Arial" w:hAnsi="Arial" w:cs="Arial"/>
+          <w:b/>
+          <w:bCs/>
+          <w:color w:val="000000"/>
+          <w:sz w:val="21"/>
+          <w:szCs w:val="21"/>
+          <w:lang w:val="en-US"/>
+        </w:rPr>
+        <w:t>Essentials of software engineering</w:t>
+      </w:r>
+    </w:p>
+    <w:p>
+      <w:pPr>
+        <w:shd w:val="clear" w:color="auto" w:fill="F0F5F5"/>
+        <w:spacing w:line="240" w:lineRule="auto"/>
+        <w:jc w:val="left"/>
+        <w:textAlignment w:val="baseline"/>
+        <w:rPr>
+          <w:rFonts w:eastAsia="Times New Roman" w:cs="Times New Roman"/>
+          <w:color w:val="333333"/>
+          <w:sz w:val="22"/>
+          <w:lang w:val="en-US" w:eastAsia="sv-SE"/>
+        </w:rPr>
+      </w:pPr>
+      <w:r>
+        <w:rPr>
+          <w:rStyle w:val="selectable"/>
+          <w:rFonts w:cs="Times New Roman"/>
+          <w:sz w:val="22"/>
+          <w:lang w:val="en-US"/>
+        </w:rPr>
+        <w:t xml:space="preserve">F. </w:t>
       </w:r>
       <w:proofErr w:type="spellStart"/>
       <w:r>
-        <w:t>agil</w:t>
+        <w:rPr>
+          <w:rStyle w:val="selectable"/>
+          <w:rFonts w:cs="Times New Roman"/>
+          <w:sz w:val="22"/>
+          <w:lang w:val="en-US"/>
+        </w:rPr>
+        <w:t>Tsui</w:t>
       </w:r>
       <w:proofErr w:type="spellEnd"/>
       <w:r>
-        <w:t xml:space="preserve"> metod)</w:t>
-      </w:r>
-    </w:p>
-    <w:p>
-      <w:pPr>
-        <w:pStyle w:val="Rubrik1"/>
-      </w:pPr>
-      <w:bookmarkStart w:id="6" w:name="_Toc476650139"/>
-      <w:r>
-        <w:t>Referenser</w:t>
-      </w:r>
-      <w:bookmarkEnd w:id="6"/>
-    </w:p>
-    <w:p>
-      <w:r>
-        <w:t>&lt;referens&gt;</w:t>
-      </w:r>
-    </w:p>
-    <w:p/>
+        <w:rPr>
+          <w:rStyle w:val="selectable"/>
+          <w:rFonts w:cs="Times New Roman"/>
+          <w:sz w:val="22"/>
+          <w:lang w:val="en-US"/>
+        </w:rPr>
+        <w:t xml:space="preserve">, O. </w:t>
+      </w:r>
+      <w:proofErr w:type="spellStart"/>
+      <w:r>
+        <w:rPr>
+          <w:rStyle w:val="selectable"/>
+          <w:rFonts w:cs="Times New Roman"/>
+          <w:sz w:val="22"/>
+          <w:lang w:val="en-US"/>
+        </w:rPr>
+        <w:t>Karam</w:t>
+      </w:r>
+      <w:proofErr w:type="spellEnd"/>
+      <w:r>
+        <w:rPr>
+          <w:rStyle w:val="selectable"/>
+          <w:rFonts w:cs="Times New Roman"/>
+          <w:sz w:val="22"/>
+          <w:lang w:val="en-US"/>
+        </w:rPr>
+        <w:t xml:space="preserve"> and B. Bernal,</w:t>
+      </w:r>
+      <w:r>
+        <w:rPr>
+          <w:rStyle w:val="apple-converted-space"/>
+          <w:rFonts w:cs="Times New Roman"/>
+          <w:sz w:val="22"/>
+          <w:lang w:val="en-US"/>
+        </w:rPr>
+        <w:t> </w:t>
+      </w:r>
+      <w:r>
+        <w:rPr>
+          <w:rStyle w:val="selectable"/>
+          <w:rFonts w:cs="Times New Roman"/>
+          <w:i/>
+          <w:iCs/>
+          <w:sz w:val="22"/>
+          <w:lang w:val="en-US"/>
+        </w:rPr>
+        <w:t>Essentials of software engineering</w:t>
+      </w:r>
+      <w:r>
+        <w:rPr>
+          <w:rStyle w:val="selectable"/>
+          <w:rFonts w:cs="Times New Roman"/>
+          <w:sz w:val="22"/>
+          <w:lang w:val="en-US"/>
+        </w:rPr>
+        <w:t>, 3rd ed. John &amp; Bartlett Learning, 2014, p. 88.</w:t>
+      </w:r>
+      <w:r>
+        <w:rPr>
+          <w:rStyle w:val="selectable"/>
+          <w:rFonts w:cs="Times New Roman"/>
+          <w:sz w:val="22"/>
+          <w:lang w:val="en-US"/>
+        </w:rPr>
+        <w:t xml:space="preserve"> </w:t>
+      </w:r>
+      <w:r>
+        <w:rPr>
+          <w:rFonts w:eastAsia="Times New Roman" w:cs="Times New Roman"/>
+          <w:color w:val="333333"/>
+          <w:sz w:val="22"/>
+          <w:lang w:val="en-US" w:eastAsia="sv-SE"/>
+        </w:rPr>
+        <w:t>ISBN-13: 9781449691998</w:t>
+      </w:r>
+    </w:p>
+    <w:p>
+      <w:pPr>
+        <w:pStyle w:val="Normalwebb"/>
+        <w:spacing w:before="0" w:beforeAutospacing="0" w:after="0" w:afterAutospacing="0" w:line="360" w:lineRule="atLeast"/>
+        <w:rPr>
+          <w:rFonts w:ascii="Arial" w:hAnsi="Arial" w:cs="Arial"/>
+          <w:color w:val="666666"/>
+          <w:sz w:val="20"/>
+          <w:szCs w:val="20"/>
+          <w:lang w:val="en-US"/>
+        </w:rPr>
+      </w:pPr>
+    </w:p>
+    <w:p>
+      <w:pPr>
+        <w:pStyle w:val="Normalwebb"/>
+        <w:spacing w:before="0" w:beforeAutospacing="0" w:after="0" w:afterAutospacing="0" w:line="360" w:lineRule="atLeast"/>
+        <w:rPr>
+          <w:sz w:val="22"/>
+          <w:szCs w:val="22"/>
+          <w:lang w:val="en-US"/>
+        </w:rPr>
+      </w:pPr>
+    </w:p>
+    <w:p>
+      <w:pPr>
+        <w:rPr>
+          <w:lang w:val="en-US"/>
+        </w:rPr>
+      </w:pPr>
+    </w:p>
+    <w:p>
+      <w:pPr>
+        <w:rPr>
+          <w:lang w:val="en-US"/>
+        </w:rPr>
+      </w:pPr>
+    </w:p>
     <w:p>
       <w:r>
         <w:t>&lt;referens&gt;</w:t>
@@ -2397,55 +2816,55 @@
       <w:pPr>
         <w:pStyle w:val="Rubrik1"/>
       </w:pPr>
-      <w:bookmarkStart w:id="7" w:name="_Toc476650140"/>
-      <w:bookmarkStart w:id="8" w:name="OLE_LINK12"/>
+      <w:bookmarkStart w:id="6" w:name="_Toc476650140"/>
+      <w:bookmarkStart w:id="7" w:name="OLE_LINK12"/>
       <w:r>
         <w:lastRenderedPageBreak/>
         <w:t>Översikt av projekt</w:t>
       </w:r>
+      <w:bookmarkEnd w:id="6"/>
+    </w:p>
+    <w:p>
+      <w:pPr>
+        <w:pStyle w:val="Rubrik2"/>
+      </w:pPr>
+      <w:bookmarkStart w:id="8" w:name="_Toc476650141"/>
       <w:bookmarkEnd w:id="7"/>
-    </w:p>
+      <w:r>
+        <w:t>Syfte</w:t>
+      </w:r>
+      <w:bookmarkEnd w:id="8"/>
+    </w:p>
+    <w:p>
+      <w:r>
+        <w:t>Projektet ämnar utveckla en produkt som gör</w:t>
+      </w:r>
+      <w:r>
+        <w:t xml:space="preserve"> det möjligt att uppleva musik visuellt.</w:t>
+      </w:r>
+      <w:r>
+        <w:t xml:space="preserve"> Projektet syftar att driva kreativ</w:t>
+      </w:r>
+      <w:r>
+        <w:t xml:space="preserve"> och personlig kompetensutveckling. Produktens syfte är att skapa glädje hos användaren och framkalla ett rus genom att visa olika mönster</w:t>
+      </w:r>
+      <w:r>
+        <w:t xml:space="preserve"> i takt till musik</w:t>
+      </w:r>
+      <w:r>
+        <w:t xml:space="preserve"> i ett fönster.</w:t>
+      </w:r>
+    </w:p>
+    <w:p/>
     <w:p>
       <w:pPr>
         <w:pStyle w:val="Rubrik2"/>
       </w:pPr>
-      <w:bookmarkStart w:id="9" w:name="_Toc476650141"/>
-      <w:bookmarkEnd w:id="8"/>
-      <w:r>
-        <w:t>Syfte</w:t>
+      <w:bookmarkStart w:id="9" w:name="_Toc476650142"/>
+      <w:r>
+        <w:t>Omfattning</w:t>
       </w:r>
       <w:bookmarkEnd w:id="9"/>
-    </w:p>
-    <w:p>
-      <w:r>
-        <w:t>Projektet ämnar utveckla en produkt som gör</w:t>
-      </w:r>
-      <w:r>
-        <w:t xml:space="preserve"> det möjligt att uppleva musik visuellt.</w:t>
-      </w:r>
-      <w:r>
-        <w:t xml:space="preserve"> Projektet syftar att driva kreativ</w:t>
-      </w:r>
-      <w:r>
-        <w:t xml:space="preserve"> och personlig kompetensutveckling. Produktens syfte är att skapa glädje hos användaren och framkalla ett rus genom att visa olika mönster</w:t>
-      </w:r>
-      <w:r>
-        <w:t xml:space="preserve"> i takt till musik</w:t>
-      </w:r>
-      <w:r>
-        <w:t xml:space="preserve"> i ett fönster.</w:t>
-      </w:r>
-    </w:p>
-    <w:p/>
-    <w:p>
-      <w:pPr>
-        <w:pStyle w:val="Rubrik2"/>
-      </w:pPr>
-      <w:bookmarkStart w:id="10" w:name="_Toc476650142"/>
-      <w:r>
-        <w:t>Omfattning</w:t>
-      </w:r>
-      <w:bookmarkEnd w:id="10"/>
     </w:p>
     <w:p>
       <w:r>
@@ -2512,14 +2931,14 @@
       <w:pPr>
         <w:pStyle w:val="Rubrik2"/>
       </w:pPr>
-      <w:bookmarkStart w:id="11" w:name="_Toc476650143"/>
+      <w:bookmarkStart w:id="10" w:name="_Toc476650143"/>
       <w:r>
         <w:t>M</w:t>
       </w:r>
       <w:r>
         <w:t>ål</w:t>
       </w:r>
-      <w:bookmarkEnd w:id="11"/>
+      <w:bookmarkEnd w:id="10"/>
     </w:p>
     <w:p>
       <w:r>
@@ -2578,35 +2997,35 @@
       <w:pPr>
         <w:pStyle w:val="Rubrik1"/>
       </w:pPr>
-      <w:bookmarkStart w:id="12" w:name="_Toc476650144"/>
+      <w:bookmarkStart w:id="11" w:name="_Toc476650144"/>
       <w:r>
         <w:lastRenderedPageBreak/>
         <w:t>Produkt</w:t>
       </w:r>
+      <w:bookmarkEnd w:id="11"/>
+    </w:p>
+    <w:p>
+      <w:pPr>
+        <w:pStyle w:val="Rubrik2"/>
+      </w:pPr>
+      <w:bookmarkStart w:id="12" w:name="_Toc476650145"/>
+      <w:r>
+        <w:t>Produktbeskrivning</w:t>
+      </w:r>
       <w:bookmarkEnd w:id="12"/>
     </w:p>
     <w:p>
-      <w:pPr>
-        <w:pStyle w:val="Rubrik2"/>
-      </w:pPr>
-      <w:bookmarkStart w:id="13" w:name="_Toc476650145"/>
-      <w:r>
-        <w:t>Produktbeskrivning</w:t>
+      <w:bookmarkStart w:id="13" w:name="OLE_LINK9"/>
+      <w:r>
+        <w:t xml:space="preserve">Projektet ämnar utveckla en </w:t>
+      </w:r>
+      <w:r>
+        <w:t>produkt</w:t>
+      </w:r>
+      <w:r>
+        <w:t xml:space="preserve"> som visualiserar musik till rörliga bilder eller former. Detta möjliggör att musiken som spelas upp på en enhet kan intas visuellt. Visualisering skapas genom att information läses in i Java från en ljudfil och frekvenserna omvandlas till bytes. Den data kan då matas in i en algoritm som ritar upp ett mönster i fönster. </w:t>
       </w:r>
       <w:bookmarkEnd w:id="13"/>
-    </w:p>
-    <w:p>
-      <w:bookmarkStart w:id="14" w:name="OLE_LINK9"/>
-      <w:r>
-        <w:t xml:space="preserve">Projektet ämnar utveckla en </w:t>
-      </w:r>
-      <w:r>
-        <w:t>produkt</w:t>
-      </w:r>
-      <w:r>
-        <w:t xml:space="preserve"> som visualiserar musik till rörliga bilder eller former. Detta möjliggör att musiken som spelas upp på en enhet kan intas visuellt. Visualisering skapas genom att information läses in i Java från en ljudfil och frekvenserna omvandlas till bytes. Den data kan då matas in i en algoritm som ritar upp ett mönster i fönster. </w:t>
-      </w:r>
-      <w:bookmarkEnd w:id="14"/>
       <w:r>
         <w:t>Produkten skall innehålla ett bibliotek av mönster. Produkten skall utvecklas som en Android-applikation.</w:t>
       </w:r>
@@ -2617,24 +3036,24 @@
       <w:pPr>
         <w:pStyle w:val="Rubrik2"/>
       </w:pPr>
-      <w:bookmarkStart w:id="15" w:name="_Toc476650146"/>
+      <w:bookmarkStart w:id="14" w:name="_Toc476650146"/>
       <w:r>
         <w:t>Målgrupp</w:t>
       </w:r>
+      <w:bookmarkEnd w:id="14"/>
+    </w:p>
+    <w:p>
+      <w:bookmarkStart w:id="15" w:name="OLE_LINK10"/>
+      <w:r>
+        <w:t xml:space="preserve">Målgruppen är personer som </w:t>
+      </w:r>
+      <w:r>
+        <w:t xml:space="preserve">är musikintresserade </w:t>
+      </w:r>
+      <w:r>
+        <w:t xml:space="preserve">och vill kunna uppleva musiken på annat sätt än att endast lyssna. </w:t>
+      </w:r>
       <w:bookmarkEnd w:id="15"/>
-    </w:p>
-    <w:p>
-      <w:bookmarkStart w:id="16" w:name="OLE_LINK10"/>
-      <w:r>
-        <w:t xml:space="preserve">Målgruppen är personer som </w:t>
-      </w:r>
-      <w:r>
-        <w:t xml:space="preserve">är musikintresserade </w:t>
-      </w:r>
-      <w:r>
-        <w:t xml:space="preserve">och vill kunna uppleva musiken på annat sätt än att endast lyssna. </w:t>
-      </w:r>
-      <w:bookmarkEnd w:id="16"/>
       <w:r>
         <w:t>Eftersom slutprodukten är tänkt att implementeras i form av en Android-applikation är slutanvändaren någon med en Android-mobiltelefon.</w:t>
       </w:r>
@@ -2686,162 +3105,173 @@
       <w:pPr>
         <w:pStyle w:val="Rubrik1"/>
       </w:pPr>
-      <w:bookmarkStart w:id="17" w:name="_Toc476650147"/>
+      <w:bookmarkStart w:id="16" w:name="_Toc476650147"/>
       <w:r>
         <w:lastRenderedPageBreak/>
         <w:t>Process</w:t>
       </w:r>
+      <w:bookmarkEnd w:id="16"/>
+    </w:p>
+    <w:p>
+      <w:pPr>
+        <w:pStyle w:val="Rubrik2"/>
+      </w:pPr>
+      <w:bookmarkStart w:id="17" w:name="_Toc476650148"/>
+      <w:r>
+        <w:t>Utvecklingsprocess</w:t>
+      </w:r>
       <w:bookmarkEnd w:id="17"/>
     </w:p>
     <w:p>
+      <w:r>
+        <w:t xml:space="preserve">Projektet använder en egendesignad </w:t>
+      </w:r>
+      <w:proofErr w:type="spellStart"/>
+      <w:r>
+        <w:t>agil</w:t>
+      </w:r>
+      <w:proofErr w:type="spellEnd"/>
+      <w:r>
+        <w:t xml:space="preserve">-process med lånade element från etablerade </w:t>
+      </w:r>
+      <w:proofErr w:type="spellStart"/>
+      <w:r>
+        <w:t>agila</w:t>
+      </w:r>
+      <w:proofErr w:type="spellEnd"/>
+      <w:r>
+        <w:t xml:space="preserve">-processer. </w:t>
+      </w:r>
+    </w:p>
+    <w:p>
+      <w:r>
+        <w:t>Par-programmering inspireras ifrån XP</w:t>
+      </w:r>
+      <w:r>
+        <w:t>[2]</w:t>
+      </w:r>
+      <w:r>
+        <w:t xml:space="preserve">. Par-programmeringen kommer ej vara strikt utan kommer ske informellt. </w:t>
+      </w:r>
+    </w:p>
+    <w:p>
+      <w:r>
+        <w:t xml:space="preserve">Granskning av dokument och kod kommer ske genom </w:t>
+      </w:r>
+      <w:proofErr w:type="spellStart"/>
+      <w:r>
+        <w:t>peer-review</w:t>
+      </w:r>
+      <w:proofErr w:type="spellEnd"/>
+      <w:r>
+        <w:t xml:space="preserve">. </w:t>
+      </w:r>
+    </w:p>
+    <w:p>
+      <w:r>
+        <w:t xml:space="preserve">Projektets möten </w:t>
+      </w:r>
+      <w:r>
+        <w:t xml:space="preserve">tar inspiration från mötesstrukturen i </w:t>
+      </w:r>
+      <w:proofErr w:type="spellStart"/>
+      <w:r>
+        <w:t>Scrum</w:t>
+      </w:r>
+      <w:proofErr w:type="spellEnd"/>
+      <w:r>
+        <w:t>[1]</w:t>
+      </w:r>
+      <w:r>
+        <w:t xml:space="preserve"> med möten f</w:t>
+      </w:r>
+      <w:r>
+        <w:t>okuserade kring de olika sprint</w:t>
+      </w:r>
+      <w:r>
+        <w:t>delarna. Dock med ändrad tidsaspekt. Möten sker samlat på plats och på distans. Projektet kommer att jobba iterativt med inkrementella releaser kopplat till sprintar.</w:t>
+      </w:r>
+    </w:p>
+    <w:p>
+      <w:r>
+        <w:t xml:space="preserve">Stor del av projektets kommunikation kommer ske informellt. </w:t>
+      </w:r>
+    </w:p>
+    <w:p>
+      <w:r>
+        <w:t>Version</w:t>
+      </w:r>
+      <w:r>
+        <w:t>s</w:t>
+      </w:r>
+      <w:r>
+        <w:t xml:space="preserve">hantering sker med hjälp av </w:t>
+      </w:r>
+      <w:proofErr w:type="spellStart"/>
+      <w:r>
+        <w:t>Github</w:t>
+      </w:r>
+      <w:proofErr w:type="spellEnd"/>
+      <w:r>
+        <w:t xml:space="preserve">. </w:t>
+      </w:r>
+    </w:p>
+    <w:p>
+      <w:r>
+        <w:t>W</w:t>
+      </w:r>
+      <w:r>
+        <w:t>hitebox-testning</w:t>
+      </w:r>
+      <w:r>
+        <w:t xml:space="preserve"> och användbarhetstestning</w:t>
+      </w:r>
+      <w:r>
+        <w:t xml:space="preserve"> kommer genomföras.</w:t>
+      </w:r>
+    </w:p>
+    <w:p/>
+    <w:p>
       <w:pPr>
         <w:pStyle w:val="Rubrik2"/>
       </w:pPr>
-      <w:bookmarkStart w:id="18" w:name="_Toc476650148"/>
-      <w:r>
-        <w:t>Utvecklingsprocess</w:t>
+      <w:bookmarkStart w:id="18" w:name="_Toc476650149"/>
+      <w:r>
+        <w:t>Bemanning</w:t>
+      </w:r>
+      <w:r>
+        <w:t xml:space="preserve"> och ansvarsområden</w:t>
       </w:r>
       <w:bookmarkEnd w:id="18"/>
     </w:p>
-    <w:p>
-      <w:r>
-        <w:t xml:space="preserve">Projektet använder en egendesignad </w:t>
-      </w:r>
-      <w:proofErr w:type="spellStart"/>
-      <w:r>
-        <w:t>agil</w:t>
-      </w:r>
-      <w:proofErr w:type="spellEnd"/>
-      <w:r>
-        <w:t xml:space="preserve">-process med lånade element från etablerade </w:t>
-      </w:r>
-      <w:proofErr w:type="spellStart"/>
-      <w:r>
-        <w:t>agila</w:t>
-      </w:r>
-      <w:proofErr w:type="spellEnd"/>
-      <w:r>
-        <w:t xml:space="preserve">-processer. </w:t>
-      </w:r>
-    </w:p>
-    <w:p>
-      <w:r>
-        <w:t xml:space="preserve">Par-programmering inspireras ifrån XP. Par-programmeringen kommer ej vara strikt utan kommer ske informellt. </w:t>
-      </w:r>
-    </w:p>
-    <w:p>
-      <w:r>
-        <w:t xml:space="preserve">Granskning av dokument och kod kommer ske genom </w:t>
-      </w:r>
-      <w:proofErr w:type="spellStart"/>
-      <w:r>
-        <w:t>peer-review</w:t>
-      </w:r>
-      <w:proofErr w:type="spellEnd"/>
-      <w:r>
-        <w:t xml:space="preserve">. </w:t>
-      </w:r>
-    </w:p>
-    <w:p>
-      <w:r>
-        <w:t xml:space="preserve">Projektets möten </w:t>
-      </w:r>
-      <w:r>
-        <w:t xml:space="preserve">tar inspiration från mötesstrukturen i </w:t>
-      </w:r>
-      <w:proofErr w:type="spellStart"/>
-      <w:r>
-        <w:t>Scrum</w:t>
-      </w:r>
-      <w:proofErr w:type="spellEnd"/>
-      <w:r>
-        <w:t xml:space="preserve"> med möten f</w:t>
-      </w:r>
-      <w:r>
-        <w:t>okuserade kring de olika sprint</w:t>
-      </w:r>
-      <w:r>
-        <w:t>delarna. Dock med ändrad tidsaspekt. Möten sker samlat på plats och på distans. Projektet kommer att jobba iterativt med inkrementella releaser kopplat till sprintar.</w:t>
-      </w:r>
-    </w:p>
-    <w:p>
-      <w:r>
-        <w:t xml:space="preserve">Stor del av projektets kommunikation kommer ske informellt. </w:t>
-      </w:r>
-    </w:p>
-    <w:p>
-      <w:r>
-        <w:t>Version</w:t>
-      </w:r>
-      <w:r>
-        <w:t>s</w:t>
-      </w:r>
-      <w:r>
-        <w:t xml:space="preserve">hantering sker med hjälp av </w:t>
-      </w:r>
-      <w:proofErr w:type="spellStart"/>
-      <w:r>
-        <w:t>Github</w:t>
-      </w:r>
-      <w:proofErr w:type="spellEnd"/>
-      <w:r>
-        <w:t xml:space="preserve">. </w:t>
-      </w:r>
-    </w:p>
-    <w:p>
-      <w:r>
-        <w:t>W</w:t>
-      </w:r>
-      <w:r>
-        <w:t>hitebox-testning</w:t>
-      </w:r>
-      <w:r>
-        <w:t xml:space="preserve"> och användbarhetstestning</w:t>
-      </w:r>
-      <w:r>
-        <w:t xml:space="preserve"> kommer genomföras.</w:t>
-      </w:r>
-    </w:p>
     <w:p/>
     <w:p>
       <w:pPr>
-        <w:pStyle w:val="Rubrik2"/>
-      </w:pPr>
-      <w:bookmarkStart w:id="19" w:name="_Toc476650149"/>
-      <w:r>
-        <w:t>Bemanning</w:t>
-      </w:r>
-      <w:r>
-        <w:t xml:space="preserve"> och ansvarsområden</w:t>
-      </w:r>
+        <w:rPr>
+          <w:b/>
+        </w:rPr>
+      </w:pPr>
+      <w:r>
+        <w:rPr>
+          <w:b/>
+        </w:rPr>
+        <w:t>Projektmedlemmar</w:t>
+      </w:r>
+      <w:r>
+        <w:rPr>
+          <w:b/>
+        </w:rPr>
+        <w:t>:</w:t>
+      </w:r>
+    </w:p>
+    <w:p>
+      <w:pPr>
+        <w:rPr>
+          <w:b/>
+        </w:rPr>
+      </w:pPr>
+      <w:bookmarkStart w:id="19" w:name="_GoBack"/>
       <w:bookmarkEnd w:id="19"/>
-    </w:p>
-    <w:p/>
-    <w:p>
-      <w:pPr>
-        <w:rPr>
-          <w:b/>
-        </w:rPr>
-      </w:pPr>
-      <w:r>
-        <w:rPr>
-          <w:b/>
-        </w:rPr>
-        <w:t>Projektmedlemmar</w:t>
-      </w:r>
-      <w:r>
-        <w:rPr>
-          <w:b/>
-        </w:rPr>
-        <w:t>:</w:t>
-      </w:r>
-    </w:p>
-    <w:p>
-      <w:pPr>
-        <w:rPr>
-          <w:b/>
-        </w:rPr>
-      </w:pPr>
     </w:p>
     <w:p>
       <w:proofErr w:type="spellStart"/>
@@ -6437,7 +6867,7 @@
                     <pic:cNvPicPr preferRelativeResize="0"/>
                   </pic:nvPicPr>
                   <pic:blipFill>
-                    <a:blip r:embed="rId8">
+                    <a:blip r:embed="rId10">
                       <a:extLst>
                         <a:ext uri="{28A0092B-C50C-407E-A947-70E740481C1C}">
                           <a14:useLocalDpi xmlns:a14="http://schemas.microsoft.com/office/drawing/2010/main" val="0"/>
@@ -6850,7 +7280,7 @@
                     <pic:cNvPicPr/>
                   </pic:nvPicPr>
                   <pic:blipFill>
-                    <a:blip r:embed="rId9">
+                    <a:blip r:embed="rId11">
                       <a:extLst>
                         <a:ext uri="{28A0092B-C50C-407E-A947-70E740481C1C}">
                           <a14:useLocalDpi xmlns:a14="http://schemas.microsoft.com/office/drawing/2010/main" val="0"/>
@@ -6887,8 +7317,8 @@
       </w:r>
     </w:p>
     <w:sectPr>
-      <w:headerReference w:type="default" r:id="rId10"/>
-      <w:footerReference w:type="default" r:id="rId11"/>
+      <w:headerReference w:type="default" r:id="rId12"/>
+      <w:footerReference w:type="default" r:id="rId13"/>
       <w:pgSz w:w="11906" w:h="16838"/>
       <w:pgMar w:top="1417" w:right="1417" w:bottom="1417" w:left="1417" w:header="708" w:footer="708" w:gutter="0"/>
       <w:cols w:space="708"/>
@@ -6978,7 +7408,7 @@
             <w:sz w:val="20"/>
             <w:szCs w:val="20"/>
           </w:rPr>
-          <w:t>6</w:t>
+          <w:t>8</w:t>
         </w:r>
         <w:r>
           <w:rPr>
@@ -8164,6 +8594,155 @@
     </w:lvl>
   </w:abstractNum>
   <w:abstractNum w:abstractNumId="9" w15:restartNumberingAfterBreak="0">
+    <w:nsid w:val="68612BC4"/>
+    <w:multiLevelType w:val="multilevel"/>
+    <w:tmpl w:val="854673EC"/>
+    <w:lvl w:ilvl="0">
+      <w:start w:val="1"/>
+      <w:numFmt w:val="bullet"/>
+      <w:lvlText w:val=""/>
+      <w:lvlJc w:val="left"/>
+      <w:pPr>
+        <w:tabs>
+          <w:tab w:val="num" w:pos="720"/>
+        </w:tabs>
+        <w:ind w:left="720" w:hanging="360"/>
+      </w:pPr>
+      <w:rPr>
+        <w:rFonts w:ascii="Symbol" w:hAnsi="Symbol" w:hint="default"/>
+        <w:sz w:val="20"/>
+      </w:rPr>
+    </w:lvl>
+    <w:lvl w:ilvl="1" w:tentative="1">
+      <w:start w:val="1"/>
+      <w:numFmt w:val="bullet"/>
+      <w:lvlText w:val="o"/>
+      <w:lvlJc w:val="left"/>
+      <w:pPr>
+        <w:tabs>
+          <w:tab w:val="num" w:pos="1440"/>
+        </w:tabs>
+        <w:ind w:left="1440" w:hanging="360"/>
+      </w:pPr>
+      <w:rPr>
+        <w:rFonts w:ascii="Courier New" w:hAnsi="Courier New" w:hint="default"/>
+        <w:sz w:val="20"/>
+      </w:rPr>
+    </w:lvl>
+    <w:lvl w:ilvl="2" w:tentative="1">
+      <w:start w:val="1"/>
+      <w:numFmt w:val="bullet"/>
+      <w:lvlText w:val=""/>
+      <w:lvlJc w:val="left"/>
+      <w:pPr>
+        <w:tabs>
+          <w:tab w:val="num" w:pos="2160"/>
+        </w:tabs>
+        <w:ind w:left="2160" w:hanging="360"/>
+      </w:pPr>
+      <w:rPr>
+        <w:rFonts w:ascii="Wingdings" w:hAnsi="Wingdings" w:hint="default"/>
+        <w:sz w:val="20"/>
+      </w:rPr>
+    </w:lvl>
+    <w:lvl w:ilvl="3" w:tentative="1">
+      <w:start w:val="1"/>
+      <w:numFmt w:val="bullet"/>
+      <w:lvlText w:val=""/>
+      <w:lvlJc w:val="left"/>
+      <w:pPr>
+        <w:tabs>
+          <w:tab w:val="num" w:pos="2880"/>
+        </w:tabs>
+        <w:ind w:left="2880" w:hanging="360"/>
+      </w:pPr>
+      <w:rPr>
+        <w:rFonts w:ascii="Wingdings" w:hAnsi="Wingdings" w:hint="default"/>
+        <w:sz w:val="20"/>
+      </w:rPr>
+    </w:lvl>
+    <w:lvl w:ilvl="4" w:tentative="1">
+      <w:start w:val="1"/>
+      <w:numFmt w:val="bullet"/>
+      <w:lvlText w:val=""/>
+      <w:lvlJc w:val="left"/>
+      <w:pPr>
+        <w:tabs>
+          <w:tab w:val="num" w:pos="3600"/>
+        </w:tabs>
+        <w:ind w:left="3600" w:hanging="360"/>
+      </w:pPr>
+      <w:rPr>
+        <w:rFonts w:ascii="Wingdings" w:hAnsi="Wingdings" w:hint="default"/>
+        <w:sz w:val="20"/>
+      </w:rPr>
+    </w:lvl>
+    <w:lvl w:ilvl="5" w:tentative="1">
+      <w:start w:val="1"/>
+      <w:numFmt w:val="bullet"/>
+      <w:lvlText w:val=""/>
+      <w:lvlJc w:val="left"/>
+      <w:pPr>
+        <w:tabs>
+          <w:tab w:val="num" w:pos="4320"/>
+        </w:tabs>
+        <w:ind w:left="4320" w:hanging="360"/>
+      </w:pPr>
+      <w:rPr>
+        <w:rFonts w:ascii="Wingdings" w:hAnsi="Wingdings" w:hint="default"/>
+        <w:sz w:val="20"/>
+      </w:rPr>
+    </w:lvl>
+    <w:lvl w:ilvl="6" w:tentative="1">
+      <w:start w:val="1"/>
+      <w:numFmt w:val="bullet"/>
+      <w:lvlText w:val=""/>
+      <w:lvlJc w:val="left"/>
+      <w:pPr>
+        <w:tabs>
+          <w:tab w:val="num" w:pos="5040"/>
+        </w:tabs>
+        <w:ind w:left="5040" w:hanging="360"/>
+      </w:pPr>
+      <w:rPr>
+        <w:rFonts w:ascii="Wingdings" w:hAnsi="Wingdings" w:hint="default"/>
+        <w:sz w:val="20"/>
+      </w:rPr>
+    </w:lvl>
+    <w:lvl w:ilvl="7" w:tentative="1">
+      <w:start w:val="1"/>
+      <w:numFmt w:val="bullet"/>
+      <w:lvlText w:val=""/>
+      <w:lvlJc w:val="left"/>
+      <w:pPr>
+        <w:tabs>
+          <w:tab w:val="num" w:pos="5760"/>
+        </w:tabs>
+        <w:ind w:left="5760" w:hanging="360"/>
+      </w:pPr>
+      <w:rPr>
+        <w:rFonts w:ascii="Wingdings" w:hAnsi="Wingdings" w:hint="default"/>
+        <w:sz w:val="20"/>
+      </w:rPr>
+    </w:lvl>
+    <w:lvl w:ilvl="8" w:tentative="1">
+      <w:start w:val="1"/>
+      <w:numFmt w:val="bullet"/>
+      <w:lvlText w:val=""/>
+      <w:lvlJc w:val="left"/>
+      <w:pPr>
+        <w:tabs>
+          <w:tab w:val="num" w:pos="6480"/>
+        </w:tabs>
+        <w:ind w:left="6480" w:hanging="360"/>
+      </w:pPr>
+      <w:rPr>
+        <w:rFonts w:ascii="Wingdings" w:hAnsi="Wingdings" w:hint="default"/>
+        <w:sz w:val="20"/>
+      </w:rPr>
+    </w:lvl>
+  </w:abstractNum>
+  <w:abstractNum w:abstractNumId="10" w15:restartNumberingAfterBreak="0">
     <w:nsid w:val="6A1B50FC"/>
     <w:multiLevelType w:val="hybridMultilevel"/>
     <w:tmpl w:val="2ACC5292"/>
@@ -8283,7 +8862,7 @@
     <w:abstractNumId w:val="7"/>
   </w:num>
   <w:num w:numId="3">
-    <w:abstractNumId w:val="9"/>
+    <w:abstractNumId w:val="10"/>
   </w:num>
   <w:num w:numId="4">
     <w:abstractNumId w:val="8"/>
@@ -8305,6 +8884,9 @@
   </w:num>
   <w:num w:numId="10">
     <w:abstractNumId w:val="1"/>
+  </w:num>
+  <w:num w:numId="11">
+    <w:abstractNumId w:val="9"/>
   </w:num>
 </w:numbering>
 </file>
@@ -8779,6 +9361,29 @@
       <w:szCs w:val="24"/>
     </w:rPr>
   </w:style>
+  <w:style w:type="paragraph" w:styleId="Rubrik4">
+    <w:name w:val="heading 4"/>
+    <w:basedOn w:val="Normal"/>
+    <w:next w:val="Normal"/>
+    <w:link w:val="Rubrik4Char"/>
+    <w:uiPriority w:val="9"/>
+    <w:semiHidden/>
+    <w:unhideWhenUsed/>
+    <w:qFormat/>
+    <w:rsid w:val="00444B0C"/>
+    <w:pPr>
+      <w:keepNext/>
+      <w:keepLines/>
+      <w:spacing w:before="40"/>
+      <w:outlineLvl w:val="3"/>
+    </w:pPr>
+    <w:rPr>
+      <w:rFonts w:asciiTheme="majorHAnsi" w:eastAsiaTheme="majorEastAsia" w:hAnsiTheme="majorHAnsi" w:cstheme="majorBidi"/>
+      <w:i/>
+      <w:iCs/>
+      <w:color w:val="2E74B5" w:themeColor="accent1" w:themeShade="BF"/>
+    </w:rPr>
+  </w:style>
   <w:style w:type="character" w:default="1" w:styleId="Standardstycketeckensnitt">
     <w:name w:val="Default Paragraph Font"/>
     <w:uiPriority w:val="1"/>
@@ -9040,6 +9645,59 @@
     <w:rPr>
       <w:vertAlign w:val="superscript"/>
     </w:rPr>
+  </w:style>
+  <w:style w:type="character" w:customStyle="1" w:styleId="Rubrik4Char">
+    <w:name w:val="Rubrik 4 Char"/>
+    <w:basedOn w:val="Standardstycketeckensnitt"/>
+    <w:link w:val="Rubrik4"/>
+    <w:uiPriority w:val="9"/>
+    <w:semiHidden/>
+    <w:rsid w:val="00444B0C"/>
+    <w:rPr>
+      <w:rFonts w:asciiTheme="majorHAnsi" w:eastAsiaTheme="majorEastAsia" w:hAnsiTheme="majorHAnsi" w:cstheme="majorBidi"/>
+      <w:i/>
+      <w:iCs/>
+      <w:color w:val="2E74B5" w:themeColor="accent1" w:themeShade="BF"/>
+      <w:sz w:val="24"/>
+    </w:rPr>
+  </w:style>
+  <w:style w:type="paragraph" w:styleId="Normalwebb">
+    <w:name w:val="Normal (Web)"/>
+    <w:basedOn w:val="Normal"/>
+    <w:uiPriority w:val="99"/>
+    <w:semiHidden/>
+    <w:unhideWhenUsed/>
+    <w:rsid w:val="00444B0C"/>
+    <w:pPr>
+      <w:spacing w:before="100" w:beforeAutospacing="1" w:after="100" w:afterAutospacing="1" w:line="240" w:lineRule="auto"/>
+      <w:jc w:val="left"/>
+    </w:pPr>
+    <w:rPr>
+      <w:rFonts w:eastAsia="Times New Roman" w:cs="Times New Roman"/>
+      <w:szCs w:val="24"/>
+      <w:lang w:eastAsia="sv-SE"/>
+    </w:rPr>
+  </w:style>
+  <w:style w:type="character" w:styleId="Stark">
+    <w:name w:val="Strong"/>
+    <w:basedOn w:val="Standardstycketeckensnitt"/>
+    <w:uiPriority w:val="22"/>
+    <w:qFormat/>
+    <w:rsid w:val="00444B0C"/>
+    <w:rPr>
+      <w:b/>
+      <w:bCs/>
+    </w:rPr>
+  </w:style>
+  <w:style w:type="character" w:customStyle="1" w:styleId="apple-converted-space">
+    <w:name w:val="apple-converted-space"/>
+    <w:basedOn w:val="Standardstycketeckensnitt"/>
+    <w:rsid w:val="00444B0C"/>
+  </w:style>
+  <w:style w:type="character" w:customStyle="1" w:styleId="selectable">
+    <w:name w:val="selectable"/>
+    <w:basedOn w:val="Standardstycketeckensnitt"/>
+    <w:rsid w:val="00444B0C"/>
   </w:style>
 </w:styles>
 </file>
@@ -9310,7 +9968,7 @@
 </file>
 
 <file path=customXml/itemProps1.xml><?xml version="1.0" encoding="utf-8"?>
-<ds:datastoreItem xmlns:ds="http://schemas.openxmlformats.org/officeDocument/2006/customXml" ds:itemID="{8BE7EE6E-F699-4E6C-ACB0-34988F8FE22A}">
+<ds:datastoreItem xmlns:ds="http://schemas.openxmlformats.org/officeDocument/2006/customXml" ds:itemID="{FD7137F1-42B7-4E37-A0D8-8B86E43CC491}">
   <ds:schemaRefs>
     <ds:schemaRef ds:uri="http://schemas.openxmlformats.org/officeDocument/2006/bibliography"/>
   </ds:schemaRefs>

</xml_diff>

<commit_message>
Projektplan och desingdokument + ny mapp för at spara bilder
Projektplan ändrat en formulering i omfattning.
Designdokument först utkast.
</commit_message>
<xml_diff>
--- a/Dokument/GPSVE_Projektplan.docx
+++ b/Dokument/GPSVE_Projektplan.docx
@@ -2871,7 +2871,17 @@
         <w:t>A</w:t>
       </w:r>
       <w:r>
-        <w:t xml:space="preserve">ndroid. Projektet utförs i 4 sprintar. Projektet kommer utföra granskning av kod och samtliga dokument. </w:t>
+        <w:t xml:space="preserve">ndroid. Projektet utförs i 4 sprintar. </w:t>
+      </w:r>
+      <w:r>
+        <w:t>I sluter av varje sprint kommer en version av produkten att släppas.</w:t>
+      </w:r>
+    </w:p>
+    <w:p>
+      <w:bookmarkStart w:id="10" w:name="_GoBack"/>
+      <w:bookmarkEnd w:id="10"/>
+      <w:r>
+        <w:t xml:space="preserve">Projektet kommer utföra granskning av kod och samtliga dokument. </w:t>
       </w:r>
       <w:r>
         <w:t>Projektet kommer inte att utforma en manual eller ta hänsyn till drift efter lansering.</w:t>
@@ -2888,14 +2898,14 @@
       <w:pPr>
         <w:pStyle w:val="Rubrik2"/>
       </w:pPr>
-      <w:bookmarkStart w:id="10" w:name="_Toc476650143"/>
+      <w:bookmarkStart w:id="11" w:name="_Toc476650143"/>
       <w:r>
         <w:t>M</w:t>
       </w:r>
       <w:r>
         <w:t>ål</w:t>
       </w:r>
-      <w:bookmarkEnd w:id="10"/>
+      <w:bookmarkEnd w:id="11"/>
     </w:p>
     <w:p>
       <w:r>
@@ -2954,25 +2964,25 @@
       <w:pPr>
         <w:pStyle w:val="Rubrik1"/>
       </w:pPr>
-      <w:bookmarkStart w:id="11" w:name="_Toc476650144"/>
+      <w:bookmarkStart w:id="12" w:name="_Toc476650144"/>
       <w:r>
         <w:lastRenderedPageBreak/>
         <w:t>Produkt</w:t>
       </w:r>
-      <w:bookmarkEnd w:id="11"/>
+      <w:bookmarkEnd w:id="12"/>
     </w:p>
     <w:p>
       <w:pPr>
         <w:pStyle w:val="Rubrik2"/>
       </w:pPr>
-      <w:bookmarkStart w:id="12" w:name="_Toc476650145"/>
+      <w:bookmarkStart w:id="13" w:name="_Toc476650145"/>
       <w:r>
         <w:t>Produktbeskrivning</w:t>
       </w:r>
-      <w:bookmarkEnd w:id="12"/>
-    </w:p>
-    <w:p>
-      <w:bookmarkStart w:id="13" w:name="OLE_LINK9"/>
+      <w:bookmarkEnd w:id="13"/>
+    </w:p>
+    <w:p>
+      <w:bookmarkStart w:id="14" w:name="OLE_LINK9"/>
       <w:r>
         <w:t xml:space="preserve">Projektet ämnar utveckla en </w:t>
       </w:r>
@@ -2982,7 +2992,7 @@
       <w:r>
         <w:t xml:space="preserve"> som visualiserar musik till rörliga bilder eller former. Detta möjliggör att musiken som spelas upp på en enhet kan intas visuellt. Visualisering skapas genom att information läses in i Java från en ljudfil och frekvenserna omvandlas till bytes. Den data kan då matas in i en algoritm som ritar upp ett mönster i fönster. </w:t>
       </w:r>
-      <w:bookmarkEnd w:id="13"/>
+      <w:bookmarkEnd w:id="14"/>
       <w:r>
         <w:t>Produkten skall innehålla ett bibliotek av mönster. Produkten skall utvecklas som en Android-applikation.</w:t>
       </w:r>
@@ -2993,14 +3003,14 @@
       <w:pPr>
         <w:pStyle w:val="Rubrik2"/>
       </w:pPr>
-      <w:bookmarkStart w:id="14" w:name="_Toc476650146"/>
+      <w:bookmarkStart w:id="15" w:name="_Toc476650146"/>
       <w:r>
         <w:t>Målgrupp</w:t>
       </w:r>
-      <w:bookmarkEnd w:id="14"/>
-    </w:p>
-    <w:p>
-      <w:bookmarkStart w:id="15" w:name="OLE_LINK10"/>
+      <w:bookmarkEnd w:id="15"/>
+    </w:p>
+    <w:p>
+      <w:bookmarkStart w:id="16" w:name="OLE_LINK10"/>
       <w:r>
         <w:t xml:space="preserve">Målgruppen är personer som </w:t>
       </w:r>
@@ -3010,7 +3020,7 @@
       <w:r>
         <w:t xml:space="preserve">och vill kunna uppleva musiken på annat sätt än att endast lyssna. </w:t>
       </w:r>
-      <w:bookmarkEnd w:id="15"/>
+      <w:bookmarkEnd w:id="16"/>
       <w:r>
         <w:t>Eftersom slutprodukten är tänkt att implementeras i form av en Android-applikation är slutanvändaren någon med en Android-mobiltelefon.</w:t>
       </w:r>
@@ -3062,22 +3072,22 @@
       <w:pPr>
         <w:pStyle w:val="Rubrik1"/>
       </w:pPr>
-      <w:bookmarkStart w:id="16" w:name="_Toc476650147"/>
+      <w:bookmarkStart w:id="17" w:name="_Toc476650147"/>
       <w:r>
         <w:lastRenderedPageBreak/>
         <w:t>Process</w:t>
       </w:r>
-      <w:bookmarkEnd w:id="16"/>
+      <w:bookmarkEnd w:id="17"/>
     </w:p>
     <w:p>
       <w:pPr>
         <w:pStyle w:val="Rubrik2"/>
       </w:pPr>
-      <w:bookmarkStart w:id="17" w:name="_Toc476650148"/>
+      <w:bookmarkStart w:id="18" w:name="_Toc476650148"/>
       <w:r>
         <w:t>Utvecklingsprocess</w:t>
       </w:r>
-      <w:bookmarkEnd w:id="17"/>
+      <w:bookmarkEnd w:id="18"/>
     </w:p>
     <w:p>
       <w:r>
@@ -3183,8 +3193,6 @@
       <w:r>
         <w:t xml:space="preserve"> </w:t>
       </w:r>
-      <w:bookmarkStart w:id="18" w:name="_GoBack"/>
-      <w:bookmarkEnd w:id="18"/>
       <w:r>
         <w:t>kommer genomföras.</w:t>
       </w:r>
@@ -3523,6 +3531,7 @@
       </w:r>
       <w:proofErr w:type="spellEnd"/>
     </w:p>
+    <w:bookmarkEnd w:id="20"/>
     <w:p>
       <w:pPr>
         <w:pStyle w:val="Liststycke"/>
@@ -3539,108 +3548,52 @@
         <w:rPr>
           <w:rFonts w:ascii="Times New Roman" w:hAnsi="Times New Roman" w:cs="Times New Roman"/>
         </w:rPr>
-        <w:t>Användbarhetsttestning</w:t>
-      </w:r>
-      <w:bookmarkEnd w:id="20"/>
+        <w:t>Whiteboxtes</w:t>
+      </w:r>
+      <w:r>
+        <w:rPr>
+          <w:rFonts w:ascii="Times New Roman" w:hAnsi="Times New Roman" w:cs="Times New Roman"/>
+        </w:rPr>
+        <w:t>t</w:t>
+      </w:r>
+      <w:r>
+        <w:rPr>
+          <w:rFonts w:ascii="Times New Roman" w:hAnsi="Times New Roman" w:cs="Times New Roman"/>
+        </w:rPr>
+        <w:t>n</w:t>
+      </w:r>
+      <w:r>
+        <w:rPr>
+          <w:rFonts w:ascii="Times New Roman" w:hAnsi="Times New Roman" w:cs="Times New Roman"/>
+        </w:rPr>
+        <w:t>ing</w:t>
+      </w:r>
       <w:proofErr w:type="spellEnd"/>
       <w:r>
         <w:rPr>
           <w:rFonts w:ascii="Times New Roman" w:hAnsi="Times New Roman" w:cs="Times New Roman"/>
         </w:rPr>
+        <w:tab/>
+      </w:r>
+      <w:r>
+        <w:rPr>
+          <w:rFonts w:ascii="Times New Roman" w:hAnsi="Times New Roman" w:cs="Times New Roman"/>
+        </w:rPr>
+        <w:tab/>
+        <w:t>Oskar,</w:t>
+      </w:r>
+      <w:r>
+        <w:rPr>
+          <w:rFonts w:ascii="Times New Roman" w:hAnsi="Times New Roman" w:cs="Times New Roman"/>
+        </w:rPr>
         <w:t xml:space="preserve"> </w:t>
       </w:r>
       <w:r>
         <w:rPr>
           <w:rFonts w:ascii="Times New Roman" w:hAnsi="Times New Roman" w:cs="Times New Roman"/>
         </w:rPr>
-        <w:tab/>
-      </w:r>
-      <w:proofErr w:type="spellStart"/>
-      <w:r>
-        <w:rPr>
-          <w:rFonts w:ascii="Times New Roman" w:hAnsi="Times New Roman" w:cs="Times New Roman"/>
-        </w:rPr>
-        <w:t>Miran,Nils</w:t>
-      </w:r>
-      <w:proofErr w:type="spellEnd"/>
-    </w:p>
-    <w:p>
-      <w:pPr>
-        <w:pStyle w:val="Liststycke"/>
-        <w:numPr>
-          <w:ilvl w:val="0"/>
-          <w:numId w:val="10"/>
-        </w:numPr>
-        <w:rPr>
-          <w:rFonts w:ascii="Times New Roman" w:hAnsi="Times New Roman" w:cs="Times New Roman"/>
-        </w:rPr>
-      </w:pPr>
-      <w:r>
-        <w:rPr>
-          <w:rFonts w:ascii="Times New Roman" w:hAnsi="Times New Roman" w:cs="Times New Roman"/>
-        </w:rPr>
-        <w:t>Användbarhetsanalys</w:t>
-      </w:r>
-      <w:r>
-        <w:rPr>
-          <w:rFonts w:ascii="Times New Roman" w:hAnsi="Times New Roman" w:cs="Times New Roman"/>
-        </w:rPr>
-        <w:tab/>
-      </w:r>
-      <w:proofErr w:type="spellStart"/>
-      <w:r>
-        <w:rPr>
-          <w:rFonts w:ascii="Times New Roman" w:hAnsi="Times New Roman" w:cs="Times New Roman"/>
-        </w:rPr>
-        <w:t>Miran</w:t>
-      </w:r>
-      <w:proofErr w:type="spellEnd"/>
-      <w:r>
-        <w:rPr>
-          <w:rFonts w:ascii="Times New Roman" w:hAnsi="Times New Roman" w:cs="Times New Roman"/>
-        </w:rPr>
-        <w:t>, Nils</w:t>
-      </w:r>
-    </w:p>
-    <w:p>
-      <w:pPr>
-        <w:pStyle w:val="Liststycke"/>
-        <w:numPr>
-          <w:ilvl w:val="0"/>
-          <w:numId w:val="10"/>
-        </w:numPr>
-        <w:rPr>
-          <w:rFonts w:ascii="Times New Roman" w:hAnsi="Times New Roman" w:cs="Times New Roman"/>
-        </w:rPr>
-      </w:pPr>
-      <w:proofErr w:type="spellStart"/>
-      <w:r>
-        <w:rPr>
-          <w:rFonts w:ascii="Times New Roman" w:hAnsi="Times New Roman" w:cs="Times New Roman"/>
-        </w:rPr>
-        <w:t>Whiteboxtesnting</w:t>
-      </w:r>
-      <w:proofErr w:type="spellEnd"/>
-      <w:r>
-        <w:rPr>
-          <w:rFonts w:ascii="Times New Roman" w:hAnsi="Times New Roman" w:cs="Times New Roman"/>
-        </w:rPr>
-        <w:tab/>
-      </w:r>
-      <w:r>
-        <w:rPr>
-          <w:rFonts w:ascii="Times New Roman" w:hAnsi="Times New Roman" w:cs="Times New Roman"/>
-        </w:rPr>
-        <w:tab/>
-      </w:r>
-      <w:proofErr w:type="spellStart"/>
-      <w:r>
-        <w:rPr>
-          <w:rFonts w:ascii="Times New Roman" w:hAnsi="Times New Roman" w:cs="Times New Roman"/>
-        </w:rPr>
-        <w:t>Oskar,Petter</w:t>
-      </w:r>
-      <w:proofErr w:type="spellEnd"/>
+        <w:t>Petter</w:t>
+      </w:r>
     </w:p>
     <w:p>
       <w:pPr>
@@ -7365,7 +7318,7 @@
             <w:sz w:val="20"/>
             <w:szCs w:val="20"/>
           </w:rPr>
-          <w:t>8</w:t>
+          <w:t>5</w:t>
         </w:r>
         <w:r>
           <w:rPr>
@@ -9925,7 +9878,7 @@
 </file>
 
 <file path=customXml/itemProps1.xml><?xml version="1.0" encoding="utf-8"?>
-<ds:datastoreItem xmlns:ds="http://schemas.openxmlformats.org/officeDocument/2006/customXml" ds:itemID="{B2453A5E-CCC9-4E43-9458-454397C7BFB4}">
+<ds:datastoreItem xmlns:ds="http://schemas.openxmlformats.org/officeDocument/2006/customXml" ds:itemID="{30BC05DF-D709-4227-A31C-E24DD5B4B824}">
   <ds:schemaRefs>
     <ds:schemaRef ds:uri="http://schemas.openxmlformats.org/officeDocument/2006/bibliography"/>
   </ds:schemaRefs>

</xml_diff>

<commit_message>
Projektplan uppdaterad efter feeback från RS1
Lämnar in denna version till Farid.
</commit_message>
<xml_diff>
--- a/Dokument/GPSVE_Projektplan.docx
+++ b/Dokument/GPSVE_Projektplan.docx
@@ -168,7 +168,7 @@
           <w:sz w:val="36"/>
           <w:lang w:val="en-US"/>
         </w:rPr>
-        <w:t>V 1.0</w:t>
+        <w:t>V 1.1</w:t>
       </w:r>
     </w:p>
     <w:p>
@@ -188,8 +188,10 @@
         <w:rPr>
           <w:b/>
         </w:rPr>
-        <w:t>24</w:t>
-      </w:r>
+        <w:t>29</w:t>
+      </w:r>
+      <w:bookmarkStart w:id="1" w:name="_GoBack"/>
+      <w:bookmarkEnd w:id="1"/>
     </w:p>
     <w:p>
       <w:pPr>
@@ -210,12 +212,12 @@
       <w:pPr>
         <w:pStyle w:val="Rubrik1"/>
       </w:pPr>
-      <w:bookmarkStart w:id="1" w:name="_Toc476650135"/>
+      <w:bookmarkStart w:id="2" w:name="_Toc476650135"/>
       <w:r>
         <w:lastRenderedPageBreak/>
         <w:t>Dokumenthistorik</w:t>
       </w:r>
-      <w:bookmarkEnd w:id="1"/>
+      <w:bookmarkEnd w:id="2"/>
     </w:p>
     <w:p/>
     <w:tbl>
@@ -588,25 +590,41 @@
           <w:tcPr>
             <w:tcW w:w="1314" w:type="dxa"/>
           </w:tcPr>
-          <w:p/>
+          <w:p>
+            <w:r>
+              <w:t>17-03-29</w:t>
+            </w:r>
+          </w:p>
         </w:tc>
         <w:tc>
           <w:tcPr>
             <w:tcW w:w="976" w:type="dxa"/>
           </w:tcPr>
-          <w:p/>
+          <w:p>
+            <w:r>
+              <w:t>&lt;1.1&gt;</w:t>
+            </w:r>
+          </w:p>
         </w:tc>
         <w:tc>
           <w:tcPr>
             <w:tcW w:w="4506" w:type="dxa"/>
           </w:tcPr>
-          <w:p/>
+          <w:p>
+            <w:r>
+              <w:t>Ändrat efter feedback från RS1. Har lagt till text som förklara vad vi gjort i riskanalysen och planeringen.</w:t>
+            </w:r>
+          </w:p>
         </w:tc>
         <w:tc>
           <w:tcPr>
             <w:tcW w:w="2266" w:type="dxa"/>
           </w:tcPr>
-          <w:p/>
+          <w:p>
+            <w:r>
+              <w:t>Petter Månsson</w:t>
+            </w:r>
+          </w:p>
         </w:tc>
       </w:tr>
     </w:tbl>
@@ -2267,7 +2285,7 @@
           <w:sz w:val="40"/>
         </w:rPr>
       </w:pPr>
-      <w:bookmarkStart w:id="2" w:name="_Toc476650136"/>
+      <w:bookmarkStart w:id="3" w:name="_Toc476650136"/>
       <w:r>
         <w:rPr>
           <w:sz w:val="40"/>
@@ -2275,17 +2293,17 @@
         <w:lastRenderedPageBreak/>
         <w:t>Projektplan</w:t>
       </w:r>
-      <w:bookmarkEnd w:id="2"/>
+      <w:bookmarkEnd w:id="3"/>
     </w:p>
     <w:p>
       <w:pPr>
         <w:pStyle w:val="Rubrik1"/>
       </w:pPr>
-      <w:bookmarkStart w:id="3" w:name="_Toc476650137"/>
+      <w:bookmarkStart w:id="4" w:name="_Toc476650137"/>
       <w:r>
         <w:t>Syfte</w:t>
       </w:r>
-      <w:bookmarkEnd w:id="3"/>
+      <w:bookmarkEnd w:id="4"/>
     </w:p>
     <w:p>
       <w:r>
@@ -2298,14 +2316,17 @@
       <w:pPr>
         <w:pStyle w:val="Rubrik1"/>
       </w:pPr>
-      <w:bookmarkStart w:id="4" w:name="_Toc476650138"/>
+      <w:bookmarkStart w:id="5" w:name="_Toc476650138"/>
       <w:r>
         <w:t>Ordlista</w:t>
       </w:r>
-      <w:bookmarkEnd w:id="4"/>
-    </w:p>
-    <w:p>
-      <w:r>
+      <w:bookmarkEnd w:id="5"/>
+    </w:p>
+    <w:p>
+      <w:r>
+        <w:rPr>
+          <w:b/>
+        </w:rPr>
         <w:t>VoV</w:t>
       </w:r>
       <w:r>
@@ -2320,6 +2341,9 @@
     </w:p>
     <w:p>
       <w:r>
+        <w:rPr>
+          <w:b/>
+        </w:rPr>
         <w:t>XP</w:t>
       </w:r>
       <w:r>
@@ -2346,13 +2370,38 @@
       </w:r>
     </w:p>
     <w:p>
+      <w:proofErr w:type="spellStart"/>
+      <w:r>
+        <w:rPr>
+          <w:b/>
+        </w:rPr>
+        <w:t>GitHub</w:t>
+      </w:r>
+      <w:proofErr w:type="spellEnd"/>
+      <w:r>
+        <w:rPr>
+          <w:b/>
+        </w:rPr>
+        <w:t xml:space="preserve"> </w:t>
+      </w:r>
+      <w:r>
+        <w:rPr>
+          <w:b/>
+        </w:rPr>
+        <w:tab/>
+      </w:r>
+      <w:r>
+        <w:t xml:space="preserve">Applikation för versionshantering </w:t>
+      </w:r>
+    </w:p>
+    <w:p>
       <w:pPr>
         <w:pStyle w:val="Rubrik1"/>
         <w:rPr>
           <w:lang w:val="en-US"/>
         </w:rPr>
       </w:pPr>
-      <w:bookmarkStart w:id="5" w:name="_Toc476650139"/>
+      <w:bookmarkStart w:id="6" w:name="_Toc476650139"/>
       <w:proofErr w:type="spellStart"/>
       <w:r>
         <w:rPr>
@@ -2360,7 +2409,7 @@
         </w:rPr>
         <w:t>Referenser</w:t>
       </w:r>
-      <w:bookmarkEnd w:id="5"/>
+      <w:bookmarkEnd w:id="6"/>
       <w:proofErr w:type="spellEnd"/>
     </w:p>
     <w:p>
@@ -2616,7 +2665,7 @@
     </w:p>
     <w:p>
       <w:pPr>
-        <w:shd w:val="clear" w:color="auto" w:fill="F0F5F5"/>
+        <w:shd w:val="clear" w:color="auto" w:fill="FFFFFF" w:themeFill="background1"/>
         <w:spacing w:line="240" w:lineRule="auto"/>
         <w:jc w:val="left"/>
         <w:textAlignment w:val="baseline"/>
@@ -2773,24 +2822,24 @@
       <w:pPr>
         <w:pStyle w:val="Rubrik1"/>
       </w:pPr>
-      <w:bookmarkStart w:id="6" w:name="_Toc476650140"/>
-      <w:bookmarkStart w:id="7" w:name="OLE_LINK12"/>
+      <w:bookmarkStart w:id="7" w:name="_Toc476650140"/>
+      <w:bookmarkStart w:id="8" w:name="OLE_LINK12"/>
       <w:r>
         <w:lastRenderedPageBreak/>
         <w:t>Översikt av projekt</w:t>
       </w:r>
-      <w:bookmarkEnd w:id="6"/>
+      <w:bookmarkEnd w:id="7"/>
     </w:p>
     <w:p>
       <w:pPr>
         <w:pStyle w:val="Rubrik2"/>
       </w:pPr>
-      <w:bookmarkStart w:id="8" w:name="_Toc476650141"/>
-      <w:bookmarkEnd w:id="7"/>
+      <w:bookmarkStart w:id="9" w:name="_Toc476650141"/>
+      <w:bookmarkEnd w:id="8"/>
       <w:r>
         <w:t>Syfte</w:t>
       </w:r>
-      <w:bookmarkEnd w:id="8"/>
+      <w:bookmarkEnd w:id="9"/>
     </w:p>
     <w:p>
       <w:r>
@@ -2817,11 +2866,11 @@
       <w:pPr>
         <w:pStyle w:val="Rubrik2"/>
       </w:pPr>
-      <w:bookmarkStart w:id="9" w:name="_Toc476650142"/>
+      <w:bookmarkStart w:id="10" w:name="_Toc476650142"/>
       <w:r>
         <w:t>Omfattning</w:t>
       </w:r>
-      <w:bookmarkEnd w:id="9"/>
+      <w:bookmarkEnd w:id="10"/>
     </w:p>
     <w:p>
       <w:r>
@@ -2878,8 +2927,6 @@
       </w:r>
     </w:p>
     <w:p>
-      <w:bookmarkStart w:id="10" w:name="_GoBack"/>
-      <w:bookmarkEnd w:id="10"/>
       <w:r>
         <w:t xml:space="preserve">Projektet kommer utföra granskning av kod och samtliga dokument. </w:t>
       </w:r>
@@ -2909,42 +2956,15 @@
     </w:p>
     <w:p>
       <w:r>
-        <w:t xml:space="preserve">Samtliga projektdeltagare har utvecklat sin kompetens inom Java och Android. </w:t>
-      </w:r>
-    </w:p>
-    <w:p>
-      <w:r>
-        <w:t>En färdigutvecklad</w:t>
-      </w:r>
-      <w:r>
-        <w:t xml:space="preserve"> </w:t>
-      </w:r>
-      <w:r>
-        <w:t>produkt</w:t>
-      </w:r>
-      <w:r>
-        <w:t xml:space="preserve"> finns,</w:t>
-      </w:r>
-      <w:r>
-        <w:t xml:space="preserve"> som en</w:t>
-      </w:r>
-      <w:r>
-        <w:t xml:space="preserve"> användare</w:t>
-      </w:r>
-      <w:r>
-        <w:t xml:space="preserve"> kan nyttja</w:t>
-      </w:r>
-      <w:r>
-        <w:t xml:space="preserve"> på en fest för att förhöja stämningen eller i ensamhet använda </w:t>
-      </w:r>
-      <w:r>
-        <w:t>produkten</w:t>
-      </w:r>
-      <w:r>
-        <w:t xml:space="preserve"> för att slappna av.</w:t>
-      </w:r>
-    </w:p>
-    <w:p/>
+        <w:t>Efter slutfört projekt skall s</w:t>
+      </w:r>
+      <w:r>
+        <w:t>amtliga projektdeltagare har utvecklat sin k</w:t>
+      </w:r>
+      <w:r>
+        <w:t>ompetens inom Java, Android och en färdigutvecklad produkt finns för nedladdning på Google Play.</w:t>
+      </w:r>
+    </w:p>
     <w:p>
       <w:pPr>
         <w:spacing w:after="160"/>
@@ -3618,8 +3638,54 @@
     <w:p>
       <w:pPr>
         <w:pStyle w:val="Rubrik2"/>
-      </w:pPr>
-    </w:p>
+        <w:rPr>
+          <w:b w:val="0"/>
+          <w:sz w:val="24"/>
+          <w:szCs w:val="24"/>
+        </w:rPr>
+      </w:pPr>
+      <w:r>
+        <w:rPr>
+          <w:b w:val="0"/>
+          <w:sz w:val="24"/>
+          <w:szCs w:val="24"/>
+        </w:rPr>
+        <w:t xml:space="preserve">Var deltagare i projektet har en budget på 220 timmar och perioden för projektet sprider sig över 12 veckor. Budgeteringen är mer detaljerad i början av projektet </w:t>
+      </w:r>
+      <w:r>
+        <w:rPr>
+          <w:b w:val="0"/>
+          <w:sz w:val="24"/>
+          <w:szCs w:val="24"/>
+        </w:rPr>
+        <w:t>och längre fram blir den mer abstrakt. En punkt som återkommer var vecka är att två möten finns inplanerade och tid har budgeterats till dem. Detta för att se till så kommunikationen och besluttagande kan fungera utan att skapa förseningar. Dessa möten är även flexibla så att projektet kan fokusera på olika delar om det upptäcks en viss tid in i projektet att någon del behöver mer uppmärksamhet.</w:t>
+      </w:r>
+    </w:p>
+    <w:p>
+      <w:r>
+        <w:t xml:space="preserve">Planeringen är också kopplad till de 4 sprintar </w:t>
+      </w:r>
+      <w:r>
+        <w:t>som ingår i projektet, där</w:t>
+      </w:r>
+      <w:r>
+        <w:t xml:space="preserve"> de delar som ingår i en sprint fått högre prioritering i planeringen för just den sprinten.</w:t>
+      </w:r>
+    </w:p>
+    <w:p>
+      <w:r>
+        <w:t xml:space="preserve">Projektet har förtroende för denna planering då den är flexibel men håller sig till en struktur som är nästintill likadan varje vecka med återkommande möten och fokus på var sprint för sig för att kunna producera de </w:t>
+      </w:r>
+      <w:proofErr w:type="spellStart"/>
+      <w:r>
+        <w:t>leverabler</w:t>
+      </w:r>
+      <w:proofErr w:type="spellEnd"/>
+      <w:r>
+        <w:t xml:space="preserve"> ingår i just den sprinten.</w:t>
+      </w:r>
+    </w:p>
+    <w:p/>
     <w:p>
       <w:pPr>
         <w:pStyle w:val="Rubrik2"/>
@@ -6847,6 +6913,99 @@
       </w:r>
       <w:bookmarkEnd w:id="29"/>
     </w:p>
+    <w:p>
+      <w:r>
+        <w:t xml:space="preserve">Projektet har utfört en riskanalys för att identifiera risker innan de inträffar. Då kan risker motverkas genom att de har lyfts fram. Risker har identifierats genom att projektdeltagare har </w:t>
+      </w:r>
+      <w:proofErr w:type="spellStart"/>
+      <w:r>
+        <w:t>brainstormat</w:t>
+      </w:r>
+      <w:proofErr w:type="spellEnd"/>
+      <w:r>
+        <w:t xml:space="preserve"> fram ett antal risker under en session. Skulle en ny risk identifieras under projektets gång kommer den läggas till och en handlingsplan kommer utformas.</w:t>
+      </w:r>
+    </w:p>
+    <w:p>
+      <w:r>
+        <w:t>Riskers sannolikhet och konsekvens anges på en skala låg, mellan och hög.</w:t>
+      </w:r>
+    </w:p>
+    <w:p>
+      <w:r>
+        <w:rPr>
+          <w:b/>
+        </w:rPr>
+        <w:t>Låg</w:t>
+      </w:r>
+      <w:r>
+        <w:t xml:space="preserve">: </w:t>
+      </w:r>
+    </w:p>
+    <w:p>
+      <w:r>
+        <w:t xml:space="preserve">Sannolikhet: </w:t>
+      </w:r>
+      <w:r>
+        <w:t xml:space="preserve">risken är identifierad men inte trolig att inträffa. </w:t>
+      </w:r>
+    </w:p>
+    <w:p>
+      <w:r>
+        <w:t xml:space="preserve">Konsekvens: risken </w:t>
+      </w:r>
+      <w:r>
+        <w:t>har knappt betydelse och projektet kommer fortfarande kunna leverera på tid.</w:t>
+      </w:r>
+    </w:p>
+    <w:p>
+      <w:r>
+        <w:rPr>
+          <w:b/>
+        </w:rPr>
+        <w:t>Mellan</w:t>
+      </w:r>
+      <w:r>
+        <w:t xml:space="preserve">: </w:t>
+      </w:r>
+    </w:p>
+    <w:p>
+      <w:r>
+        <w:t xml:space="preserve">Sannolikhet: </w:t>
+      </w:r>
+      <w:r>
+        <w:t>risken kommer troli</w:t>
+      </w:r>
+      <w:r>
+        <w:t xml:space="preserve">gtvis inträffa. </w:t>
+      </w:r>
+    </w:p>
+    <w:p>
+      <w:r>
+        <w:t>Konsekvens: kan påverka produktens kvalité eller att projektet inte levererar i tid.</w:t>
+      </w:r>
+    </w:p>
+    <w:p>
+      <w:r>
+        <w:rPr>
+          <w:b/>
+        </w:rPr>
+        <w:t>Hög</w:t>
+      </w:r>
+      <w:r>
+        <w:t>:</w:t>
+      </w:r>
+    </w:p>
+    <w:p>
+      <w:r>
+        <w:t>Sannolikhet: risken kommer inträffa och projektets deltagare måste alltid vara beredda på detta.</w:t>
+      </w:r>
+    </w:p>
+    <w:p>
+      <w:r>
+        <w:t>Konsekvens: produkten kvalité och projektets möjlighet att leverera på tid kommer påverkas.</w:t>
+      </w:r>
+    </w:p>
     <w:p/>
     <w:p>
       <w:pPr>
@@ -6876,7 +7035,10 @@
     </w:p>
     <w:p>
       <w:r>
-        <w:t xml:space="preserve">Sannolikhet: mellan </w:t>
+        <w:t>Sannolikhet: M</w:t>
+      </w:r>
+      <w:r>
+        <w:t xml:space="preserve">ellan </w:t>
       </w:r>
       <w:r>
         <w:t xml:space="preserve"> </w:t>
@@ -6884,7 +7046,16 @@
     </w:p>
     <w:p>
       <w:r>
-        <w:t>Konsekvens: Projektet hamnar efter eller missar deadline.</w:t>
+        <w:t xml:space="preserve">Konsekvens: </w:t>
+      </w:r>
+      <w:r>
+        <w:t>Hög (</w:t>
+      </w:r>
+      <w:r>
+        <w:t>Projektet hamnar efter eller missar deadline.</w:t>
+      </w:r>
+      <w:r>
+        <w:t>)</w:t>
       </w:r>
       <w:r>
         <w:t xml:space="preserve"> </w:t>
@@ -6928,11 +7099,26 @@
     </w:p>
     <w:p>
       <w:r>
-        <w:t>Konsekvens: Projekt står stilla</w:t>
+        <w:t>Konsekvens:</w:t>
+      </w:r>
+      <w:r>
+        <w:t xml:space="preserve"> Låg</w:t>
       </w:r>
       <w:r>
         <w:t xml:space="preserve"> </w:t>
       </w:r>
+      <w:r>
+        <w:t>(</w:t>
+      </w:r>
+      <w:r>
+        <w:t>Projekt står stilla</w:t>
+      </w:r>
+      <w:r>
+        <w:t>)</w:t>
+      </w:r>
+      <w:r>
+        <w:t xml:space="preserve"> </w:t>
+      </w:r>
     </w:p>
     <w:p>
       <w:r>
@@ -6966,7 +7152,10 @@
     </w:p>
     <w:p>
       <w:r>
-        <w:t>Sannolikhet: mellan</w:t>
+        <w:t>Sannolikhet: M</w:t>
+      </w:r>
+      <w:r>
+        <w:t>ellan</w:t>
       </w:r>
       <w:r>
         <w:t xml:space="preserve"> </w:t>
@@ -6977,7 +7166,16 @@
         <w:t>Konse</w:t>
       </w:r>
       <w:r>
-        <w:t xml:space="preserve">kvens: dålig slutprodukt </w:t>
+        <w:t xml:space="preserve">kvens: </w:t>
+      </w:r>
+      <w:r>
+        <w:t>Hög (</w:t>
+      </w:r>
+      <w:r>
+        <w:t>D</w:t>
+      </w:r>
+      <w:r>
+        <w:t>ålig slutprodukt)</w:t>
       </w:r>
     </w:p>
     <w:p>
@@ -7016,7 +7214,19 @@
     </w:p>
     <w:p>
       <w:r>
-        <w:t>Konsekvens: tidsförlust.</w:t>
+        <w:t xml:space="preserve">Konsekvens: </w:t>
+      </w:r>
+      <w:r>
+        <w:t>Hög (</w:t>
+      </w:r>
+      <w:r>
+        <w:t>T</w:t>
+      </w:r>
+      <w:r>
+        <w:t>idsförlust.</w:t>
+      </w:r>
+      <w:r>
+        <w:t>)</w:t>
       </w:r>
       <w:r>
         <w:t xml:space="preserve"> </w:t>
@@ -7056,6 +7266,7 @@
         <w:pStyle w:val="Rubrik3"/>
       </w:pPr>
       <w:r>
+        <w:lastRenderedPageBreak/>
         <w:t xml:space="preserve">Ny version av </w:t>
       </w:r>
       <w:proofErr w:type="spellStart"/>
@@ -7096,10 +7307,19 @@
         <w:t>Konsekvens:</w:t>
       </w:r>
       <w:r>
-        <w:t xml:space="preserve"> Produkt slutar att fungera.</w:t>
-      </w:r>
-      <w:r>
         <w:t xml:space="preserve"> </w:t>
+      </w:r>
+      <w:r>
+        <w:t>Låg (</w:t>
+      </w:r>
+      <w:r>
+        <w:t>Produkt slutar att fungera.</w:t>
+      </w:r>
+      <w:r>
+        <w:t xml:space="preserve"> </w:t>
+      </w:r>
+      <w:r>
+        <w:t>)</w:t>
       </w:r>
     </w:p>
     <w:p>
@@ -7140,7 +7360,6 @@
         <w:pStyle w:val="Rubrik2"/>
       </w:pPr>
       <w:r>
-        <w:lastRenderedPageBreak/>
         <w:t>Riskdiagram</w:t>
       </w:r>
       <w:bookmarkEnd w:id="32"/>
@@ -9878,7 +10097,7 @@
 </file>
 
 <file path=customXml/itemProps1.xml><?xml version="1.0" encoding="utf-8"?>
-<ds:datastoreItem xmlns:ds="http://schemas.openxmlformats.org/officeDocument/2006/customXml" ds:itemID="{30BC05DF-D709-4227-A31C-E24DD5B4B824}">
+<ds:datastoreItem xmlns:ds="http://schemas.openxmlformats.org/officeDocument/2006/customXml" ds:itemID="{F01451E8-CFF0-4AC2-98B5-9EBF116E1266}">
   <ds:schemaRefs>
     <ds:schemaRef ds:uri="http://schemas.openxmlformats.org/officeDocument/2006/bibliography"/>
   </ds:schemaRefs>

</xml_diff>